<commit_message>
Revise and align project documentation
</commit_message>
<xml_diff>
--- a/docs/03.12.25/IEEE_STP_Template.docx
+++ b/docs/03.12.25/IEEE_STP_Template.docx
@@ -31,12 +31,12 @@
           <wp:inline distB="0" distT="0" distL="0" distR="0">
             <wp:extent cx="1473835" cy="407670"/>
             <wp:effectExtent b="0" l="0" r="0" t="0"/>
-            <wp:docPr id="3" name="image1.png"/>
+            <wp:docPr id="3" name="image3.png"/>
             <a:graphic>
               <a:graphicData uri="http://schemas.openxmlformats.org/drawingml/2006/picture">
                 <pic:pic>
                   <pic:nvPicPr>
-                    <pic:cNvPr id="0" name="image1.png"/>
+                    <pic:cNvPr id="0" name="image3.png"/>
                     <pic:cNvPicPr preferRelativeResize="0"/>
                   </pic:nvPicPr>
                   <pic:blipFill>
@@ -1332,7 +1332,7 @@
     </w:p>
     <w:sdt>
       <w:sdtPr>
-        <w:id w:val="35564652"/>
+        <w:id w:val="-1041621058"/>
         <w:docPartObj>
           <w:docPartGallery w:val="Table of Contents"/>
           <w:docPartUnique w:val="1"/>
@@ -2605,6 +2605,101 @@
     </w:p>
     <w:p>
       <w:pPr>
+        <w:spacing w:after="240" w:before="240" w:lineRule="auto"/>
+        <w:ind w:left="720" w:firstLine="0"/>
+        <w:rPr>
+          <w:rFonts w:ascii="Times New Roman" w:cs="Times New Roman" w:eastAsia="Times New Roman" w:hAnsi="Times New Roman"/>
+          <w:sz w:val="24"/>
+          <w:szCs w:val="24"/>
+        </w:rPr>
+      </w:pPr>
+      <w:r>
+        <w:rPr>
+          <w:rFonts w:ascii="Times New Roman" w:cs="Times New Roman" w:eastAsia="Times New Roman" w:hAnsi="Times New Roman"/>
+          <w:sz w:val="24"/>
+          <w:szCs w:val="24"/>
+          <w:rtl w:val="0"/>
+        </w:rPr>
+        <w:t xml:space="preserve">All test items are evaluated assuming a cloud-based deployment model that supports multiple hospitals. Each hospital is represented as a logical tenant identified by a unique HospitalID.</w:t>
+      </w:r>
+    </w:p>
+    <w:p>
+      <w:pPr>
+        <w:spacing w:after="240" w:before="240" w:lineRule="auto"/>
+        <w:ind w:left="720" w:firstLine="0"/>
+        <w:rPr>
+          <w:rFonts w:ascii="Times New Roman" w:cs="Times New Roman" w:eastAsia="Times New Roman" w:hAnsi="Times New Roman"/>
+          <w:sz w:val="24"/>
+          <w:szCs w:val="24"/>
+        </w:rPr>
+      </w:pPr>
+      <w:r>
+        <w:rPr>
+          <w:rFonts w:ascii="Times New Roman" w:cs="Times New Roman" w:eastAsia="Times New Roman" w:hAnsi="Times New Roman"/>
+          <w:sz w:val="24"/>
+          <w:szCs w:val="24"/>
+          <w:rtl w:val="0"/>
+        </w:rPr>
+        <w:t xml:space="preserve">Testing is performed by simulating multiple tenants within the same test environment to ensure data isolation, correct access control, and independent dashboard behavior per hospital.</w:t>
+      </w:r>
+    </w:p>
+    <w:p>
+      <w:pPr>
+        <w:spacing w:after="240" w:before="240" w:lineRule="auto"/>
+        <w:ind w:left="720" w:firstLine="0"/>
+        <w:rPr>
+          <w:rFonts w:ascii="Times New Roman" w:cs="Times New Roman" w:eastAsia="Times New Roman" w:hAnsi="Times New Roman"/>
+          <w:sz w:val="24"/>
+          <w:szCs w:val="24"/>
+        </w:rPr>
+      </w:pPr>
+      <w:r>
+        <w:rPr>
+          <w:rtl w:val="0"/>
+        </w:rPr>
+      </w:r>
+    </w:p>
+    <w:p>
+      <w:pPr>
+        <w:spacing w:after="240" w:before="240" w:lineRule="auto"/>
+        <w:rPr>
+          <w:rFonts w:ascii="Times New Roman" w:cs="Times New Roman" w:eastAsia="Times New Roman" w:hAnsi="Times New Roman"/>
+          <w:i w:val="1"/>
+          <w:iCs w:val="1"/>
+          <w:sz w:val="24"/>
+          <w:szCs w:val="24"/>
+        </w:rPr>
+      </w:pPr>
+      <w:r>
+        <w:rPr>
+          <w:rFonts w:ascii="Times New Roman" w:cs="Times New Roman" w:eastAsia="Times New Roman" w:hAnsi="Times New Roman"/>
+          <w:i w:val="1"/>
+          <w:iCs w:val="1"/>
+          <w:sz w:val="24"/>
+          <w:szCs w:val="24"/>
+          <w:rtl w:val="0"/>
+        </w:rPr>
+        <w:t xml:space="preserve">Note: All test items are evaluated within a hospital-scoped context. For multi-hospital scenarios, the same components are tested using different HospitalID/Tenant configurations.</w:t>
+      </w:r>
+    </w:p>
+    <w:p>
+      <w:pPr>
+        <w:spacing w:after="240" w:before="240" w:lineRule="auto"/>
+        <w:ind w:left="0" w:firstLine="0"/>
+        <w:rPr>
+          <w:rFonts w:ascii="Times New Roman" w:cs="Times New Roman" w:eastAsia="Times New Roman" w:hAnsi="Times New Roman"/>
+          <w:sz w:val="24"/>
+          <w:szCs w:val="24"/>
+        </w:rPr>
+      </w:pPr>
+      <w:r>
+        <w:rPr>
+          <w:rtl w:val="0"/>
+        </w:rPr>
+      </w:r>
+    </w:p>
+    <w:p>
+      <w:pPr>
         <w:rPr>
           <w:rFonts w:ascii="Times New Roman" w:cs="Times New Roman" w:eastAsia="Times New Roman" w:hAnsi="Times New Roman"/>
           <w:sz w:val="24"/>
@@ -2785,7 +2880,12 @@
           <w:szCs w:val="24"/>
           <w:rtl w:val="0"/>
         </w:rPr>
-        <w:t xml:space="preserve"> Login validation for Admin, Doctor, and Nurse roles.</w:t>
+        <w:t xml:space="preserve"> Login validation for Admin, Doctor, and Nurse roles, including hospital-scoped access control and tenant isolation in multi-hospital cloud configurations.</w:t>
+      </w:r>
+      <w:r>
+        <w:rPr>
+          <w:rtl w:val="0"/>
+        </w:rPr>
       </w:r>
     </w:p>
     <w:p>
@@ -2864,33 +2964,58 @@
           <w:ilvl w:val="0"/>
           <w:numId w:val="12"/>
         </w:numPr>
+        <w:spacing w:after="0" w:afterAutospacing="0" w:before="0" w:beforeAutospacing="0" w:lineRule="auto"/>
+        <w:ind w:left="720" w:hanging="360"/>
+        <w:rPr>
+          <w:rFonts w:ascii="Times New Roman" w:cs="Times New Roman" w:eastAsia="Times New Roman" w:hAnsi="Times New Roman"/>
+          <w:sz w:val="24"/>
+          <w:szCs w:val="24"/>
+        </w:rPr>
+      </w:pPr>
+      <w:r>
+        <w:rPr>
+          <w:rFonts w:ascii="Times New Roman" w:cs="Times New Roman" w:eastAsia="Times New Roman" w:hAnsi="Times New Roman"/>
+          <w:b w:val="1"/>
+          <w:bCs w:val="1"/>
+          <w:sz w:val="24"/>
+          <w:szCs w:val="24"/>
+          <w:rtl w:val="0"/>
+        </w:rPr>
+        <w:t xml:space="preserve">Performance (NFR-2):</w:t>
+      </w:r>
+      <w:r>
+        <w:rPr>
+          <w:rFonts w:ascii="Times New Roman" w:cs="Times New Roman" w:eastAsia="Times New Roman" w:hAnsi="Times New Roman"/>
+          <w:sz w:val="24"/>
+          <w:szCs w:val="24"/>
+          <w:rtl w:val="0"/>
+        </w:rPr>
+        <w:t xml:space="preserve"> System stability under a load of 10 concurrent simulated devices.</w:t>
+      </w:r>
+    </w:p>
+    <w:p>
+      <w:pPr>
+        <w:numPr>
+          <w:ilvl w:val="0"/>
+          <w:numId w:val="12"/>
+        </w:numPr>
         <w:spacing w:after="240" w:before="0" w:beforeAutospacing="0" w:lineRule="auto"/>
         <w:ind w:left="720" w:hanging="360"/>
         <w:rPr>
           <w:rFonts w:ascii="Times New Roman" w:cs="Times New Roman" w:eastAsia="Times New Roman" w:hAnsi="Times New Roman"/>
           <w:sz w:val="24"/>
           <w:szCs w:val="24"/>
-        </w:rPr>
-      </w:pPr>
-      <w:r>
-        <w:rPr>
-          <w:rFonts w:ascii="Times New Roman" w:cs="Times New Roman" w:eastAsia="Times New Roman" w:hAnsi="Times New Roman"/>
-          <w:b w:val="1"/>
-          <w:bCs w:val="1"/>
-          <w:sz w:val="24"/>
-          <w:szCs w:val="24"/>
-          <w:rtl w:val="0"/>
-        </w:rPr>
-        <w:t xml:space="preserve">Performance (NFR-2):</w:t>
-      </w:r>
-      <w:r>
-        <w:rPr>
-          <w:rFonts w:ascii="Times New Roman" w:cs="Times New Roman" w:eastAsia="Times New Roman" w:hAnsi="Times New Roman"/>
-          <w:sz w:val="24"/>
-          <w:szCs w:val="24"/>
-          <w:rtl w:val="0"/>
-        </w:rPr>
-        <w:t xml:space="preserve"> System stability under a load of 10 concurrent simulated devices.</w:t>
+          <w:u w:val="none"/>
+        </w:rPr>
+      </w:pPr>
+      <w:r>
+        <w:rPr>
+          <w:rFonts w:ascii="Times New Roman" w:cs="Times New Roman" w:eastAsia="Times New Roman" w:hAnsi="Times New Roman"/>
+          <w:sz w:val="24"/>
+          <w:szCs w:val="24"/>
+          <w:rtl w:val="0"/>
+        </w:rPr>
+        <w:t xml:space="preserve">Multi-Hospital Data Isolation: Verification that users from one hospital cannot view or access patient data, alerts, or dashboards belonging to another hospital when using the same cloud-based system instance.</w:t>
       </w:r>
     </w:p>
     <w:p>
@@ -2906,8 +3031,50 @@
           <w:szCs w:val="26"/>
         </w:rPr>
       </w:pPr>
-      <w:bookmarkStart w:colFirst="0" w:colLast="0" w:name="_heading=h.acbyx0uzeh5h" w:id="4"/>
+      <w:bookmarkStart w:colFirst="0" w:colLast="0" w:name="_heading=h.20zqx2qoji84" w:id="4"/>
       <w:bookmarkEnd w:id="4"/>
+      <w:r>
+        <w:rPr>
+          <w:rtl w:val="0"/>
+        </w:rPr>
+      </w:r>
+    </w:p>
+    <w:p>
+      <w:pPr>
+        <w:pStyle w:val="Heading3"/>
+        <w:keepNext w:val="0"/>
+        <w:keepLines w:val="0"/>
+        <w:spacing w:after="80" w:before="280" w:lineRule="auto"/>
+        <w:rPr>
+          <w:rFonts w:ascii="Times New Roman" w:cs="Times New Roman" w:eastAsia="Times New Roman" w:hAnsi="Times New Roman"/>
+          <w:color w:val="000000"/>
+          <w:sz w:val="26"/>
+          <w:szCs w:val="26"/>
+        </w:rPr>
+      </w:pPr>
+      <w:bookmarkStart w:colFirst="0" w:colLast="0" w:name="_heading=h.sgsewjf8ny1b" w:id="5"/>
+      <w:bookmarkEnd w:id="5"/>
+      <w:r>
+        <w:rPr>
+          <w:rtl w:val="0"/>
+        </w:rPr>
+      </w:r>
+    </w:p>
+    <w:p>
+      <w:pPr>
+        <w:pStyle w:val="Heading3"/>
+        <w:keepNext w:val="0"/>
+        <w:keepLines w:val="0"/>
+        <w:spacing w:after="80" w:before="280" w:lineRule="auto"/>
+        <w:rPr>
+          <w:rFonts w:ascii="Times New Roman" w:cs="Times New Roman" w:eastAsia="Times New Roman" w:hAnsi="Times New Roman"/>
+          <w:color w:val="000000"/>
+          <w:sz w:val="26"/>
+          <w:szCs w:val="26"/>
+        </w:rPr>
+      </w:pPr>
+      <w:bookmarkStart w:colFirst="0" w:colLast="0" w:name="_heading=h.acbyx0uzeh5h" w:id="6"/>
+      <w:bookmarkEnd w:id="6"/>
       <w:r>
         <w:rPr>
           <w:rFonts w:ascii="Times New Roman" w:cs="Times New Roman" w:eastAsia="Times New Roman" w:hAnsi="Times New Roman"/>
@@ -3088,7 +3255,7 @@
           <w:szCs w:val="24"/>
           <w:rtl w:val="0"/>
         </w:rPr>
-        <w:t xml:space="preserve">The testing strategy follows a layered approach, moving from individual components to full system behavior.</w:t>
+        <w:t xml:space="preserve">.The testing strategy assumes a centralized cloud environment where multiple hospitals access the system concurrently. Cloud-specific concerns such as tenant isolation, authentication boundaries, and concurrent access are validated through configuration-based test scenarios rather than physical infrastructure separation.</w:t>
       </w:r>
     </w:p>
     <w:p>
@@ -3106,8 +3273,8 @@
           <w:szCs w:val="26"/>
         </w:rPr>
       </w:pPr>
-      <w:bookmarkStart w:colFirst="0" w:colLast="0" w:name="_heading=h.b7zxxctrzx9m" w:id="5"/>
-      <w:bookmarkEnd w:id="5"/>
+      <w:bookmarkStart w:colFirst="0" w:colLast="0" w:name="_heading=h.b7zxxctrzx9m" w:id="7"/>
+      <w:bookmarkEnd w:id="7"/>
       <w:r>
         <w:rPr>
           <w:rFonts w:ascii="Times New Roman" w:cs="Times New Roman" w:eastAsia="Times New Roman" w:hAnsi="Times New Roman"/>
@@ -3278,8 +3445,8 @@
           <w:szCs w:val="26"/>
         </w:rPr>
       </w:pPr>
-      <w:bookmarkStart w:colFirst="0" w:colLast="0" w:name="_heading=h.761afxazmj7s" w:id="6"/>
-      <w:bookmarkEnd w:id="6"/>
+      <w:bookmarkStart w:colFirst="0" w:colLast="0" w:name="_heading=h.761afxazmj7s" w:id="8"/>
+      <w:bookmarkEnd w:id="8"/>
       <w:r>
         <w:rPr>
           <w:rFonts w:ascii="Times New Roman" w:cs="Times New Roman" w:eastAsia="Times New Roman" w:hAnsi="Times New Roman"/>
@@ -3482,8 +3649,8 @@
           <w:szCs w:val="26"/>
         </w:rPr>
       </w:pPr>
-      <w:bookmarkStart w:colFirst="0" w:colLast="0" w:name="_heading=h.dstelszhf5z7" w:id="7"/>
-      <w:bookmarkEnd w:id="7"/>
+      <w:bookmarkStart w:colFirst="0" w:colLast="0" w:name="_heading=h.dstelszhf5z7" w:id="9"/>
+      <w:bookmarkEnd w:id="9"/>
       <w:r>
         <w:rPr>
           <w:rFonts w:ascii="Times New Roman" w:cs="Times New Roman" w:eastAsia="Times New Roman" w:hAnsi="Times New Roman"/>
@@ -3583,7 +3750,7 @@
       </w:r>
       <w:sdt>
         <w:sdtPr>
-          <w:id w:val="525273826"/>
+          <w:id w:val="-1660486343"/>
           <w:tag w:val="goog_rdk_0"/>
         </w:sdtPr>
         <w:sdtContent>
@@ -3718,8 +3885,8 @@
           <w:szCs w:val="26"/>
         </w:rPr>
       </w:pPr>
-      <w:bookmarkStart w:colFirst="0" w:colLast="0" w:name="_heading=h.z5tms3v5gqve" w:id="8"/>
-      <w:bookmarkEnd w:id="8"/>
+      <w:bookmarkStart w:colFirst="0" w:colLast="0" w:name="_heading=h.z5tms3v5gqve" w:id="10"/>
+      <w:bookmarkEnd w:id="10"/>
       <w:r>
         <w:rPr>
           <w:rFonts w:ascii="Times New Roman" w:cs="Times New Roman" w:eastAsia="Times New Roman" w:hAnsi="Times New Roman"/>
@@ -3956,7 +4123,7 @@
       </w:r>
       <w:sdt>
         <w:sdtPr>
-          <w:id w:val="-1698119531"/>
+          <w:id w:val="-1818582289"/>
           <w:tag w:val="goog_rdk_1"/>
         </w:sdtPr>
         <w:sdtContent>
@@ -3999,7 +4166,7 @@
       </w:r>
       <w:sdt>
         <w:sdtPr>
-          <w:id w:val="1778892530"/>
+          <w:id w:val="481004472"/>
           <w:tag w:val="goog_rdk_2"/>
         </w:sdtPr>
         <w:sdtContent>
@@ -4077,7 +4244,7 @@
       </w:r>
       <w:sdt>
         <w:sdtPr>
-          <w:id w:val="1224967797"/>
+          <w:id w:val="1812303881"/>
           <w:tag w:val="goog_rdk_3"/>
         </w:sdtPr>
         <w:sdtContent>
@@ -5612,7 +5779,7 @@
             </w:pPr>
             <w:sdt>
               <w:sdtPr>
-                <w:id w:val="-1122659210"/>
+                <w:id w:val="-315148867"/>
                 <w:tag w:val="goog_rdk_4"/>
               </w:sdtPr>
               <w:sdtContent>
@@ -5814,7 +5981,7 @@
             </w:pPr>
             <w:sdt>
               <w:sdtPr>
-                <w:id w:val="-2109030316"/>
+                <w:id w:val="1434041382"/>
                 <w:tag w:val="goog_rdk_5"/>
               </w:sdtPr>
               <w:sdtContent>
@@ -7047,6 +7214,125 @@
           </w:p>
         </w:tc>
       </w:tr>
+      <w:tr>
+        <w:trPr>
+          <w:cantSplit w:val="0"/>
+          <w:trHeight w:val="1115" w:hRule="atLeast"/>
+          <w:tblHeader w:val="0"/>
+        </w:trPr>
+        <w:tc>
+          <w:tcPr>
+            <w:tcBorders>
+              <w:top w:color="000000" w:space="0" w:sz="6" w:val="single"/>
+              <w:left w:color="000000" w:space="0" w:sz="6" w:val="single"/>
+              <w:bottom w:color="000000" w:space="0" w:sz="6" w:val="single"/>
+              <w:right w:color="000000" w:space="0" w:sz="6" w:val="single"/>
+            </w:tcBorders>
+            <w:tcMar>
+              <w:top w:w="100.0" w:type="dxa"/>
+              <w:left w:w="100.0" w:type="dxa"/>
+              <w:bottom w:w="100.0" w:type="dxa"/>
+              <w:right w:w="100.0" w:type="dxa"/>
+            </w:tcMar>
+            <w:vAlign w:val="top"/>
+          </w:tcPr>
+          <w:p>
+            <w:pPr>
+              <w:spacing w:after="480" w:line="276" w:lineRule="auto"/>
+              <w:rPr>
+                <w:rFonts w:ascii="Times New Roman" w:cs="Times New Roman" w:eastAsia="Times New Roman" w:hAnsi="Times New Roman"/>
+                <w:b w:val="1"/>
+                <w:bCs w:val="1"/>
+                <w:sz w:val="24"/>
+                <w:szCs w:val="24"/>
+              </w:rPr>
+            </w:pPr>
+            <w:r>
+              <w:rPr>
+                <w:rFonts w:ascii="Times New Roman" w:cs="Times New Roman" w:eastAsia="Times New Roman" w:hAnsi="Times New Roman"/>
+                <w:b w:val="1"/>
+                <w:bCs w:val="1"/>
+                <w:sz w:val="24"/>
+                <w:szCs w:val="24"/>
+                <w:rtl w:val="0"/>
+              </w:rPr>
+              <w:t xml:space="preserve">Multi-Tenant Misconfiguration</w:t>
+            </w:r>
+          </w:p>
+        </w:tc>
+        <w:tc>
+          <w:tcPr>
+            <w:tcBorders>
+              <w:top w:color="000000" w:space="0" w:sz="6" w:val="single"/>
+              <w:left w:color="000000" w:space="0" w:sz="6" w:val="single"/>
+              <w:bottom w:color="000000" w:space="0" w:sz="6" w:val="single"/>
+              <w:right w:color="000000" w:space="0" w:sz="6" w:val="single"/>
+            </w:tcBorders>
+            <w:tcMar>
+              <w:top w:w="100.0" w:type="dxa"/>
+              <w:left w:w="100.0" w:type="dxa"/>
+              <w:bottom w:w="100.0" w:type="dxa"/>
+              <w:right w:w="100.0" w:type="dxa"/>
+            </w:tcMar>
+            <w:vAlign w:val="top"/>
+          </w:tcPr>
+          <w:p>
+            <w:pPr>
+              <w:spacing w:after="480" w:line="276" w:lineRule="auto"/>
+              <w:rPr>
+                <w:rFonts w:ascii="Times New Roman" w:cs="Times New Roman" w:eastAsia="Times New Roman" w:hAnsi="Times New Roman"/>
+                <w:sz w:val="24"/>
+                <w:szCs w:val="24"/>
+              </w:rPr>
+            </w:pPr>
+            <w:r>
+              <w:rPr>
+                <w:rFonts w:ascii="Times New Roman" w:cs="Times New Roman" w:eastAsia="Times New Roman" w:hAnsi="Times New Roman"/>
+                <w:sz w:val="24"/>
+                <w:szCs w:val="24"/>
+                <w:rtl w:val="0"/>
+              </w:rPr>
+              <w:t xml:space="preserve">Cross-hospital data leakage in tests</w:t>
+            </w:r>
+          </w:p>
+        </w:tc>
+        <w:tc>
+          <w:tcPr>
+            <w:tcBorders>
+              <w:top w:color="000000" w:space="0" w:sz="6" w:val="single"/>
+              <w:left w:color="000000" w:space="0" w:sz="6" w:val="single"/>
+              <w:bottom w:color="000000" w:space="0" w:sz="6" w:val="single"/>
+              <w:right w:color="000000" w:space="0" w:sz="6" w:val="single"/>
+            </w:tcBorders>
+            <w:tcMar>
+              <w:top w:w="100.0" w:type="dxa"/>
+              <w:left w:w="100.0" w:type="dxa"/>
+              <w:bottom w:w="100.0" w:type="dxa"/>
+              <w:right w:w="100.0" w:type="dxa"/>
+            </w:tcMar>
+            <w:vAlign w:val="top"/>
+          </w:tcPr>
+          <w:p>
+            <w:pPr>
+              <w:spacing w:after="480" w:line="276" w:lineRule="auto"/>
+              <w:rPr>
+                <w:rFonts w:ascii="Times New Roman" w:cs="Times New Roman" w:eastAsia="Times New Roman" w:hAnsi="Times New Roman"/>
+                <w:sz w:val="24"/>
+                <w:szCs w:val="24"/>
+              </w:rPr>
+            </w:pPr>
+            <w:r>
+              <w:rPr>
+                <w:rFonts w:ascii="Times New Roman" w:cs="Times New Roman" w:eastAsia="Times New Roman" w:hAnsi="Times New Roman"/>
+                <w:sz w:val="24"/>
+                <w:szCs w:val="24"/>
+                <w:rtl w:val="0"/>
+              </w:rPr>
+              <w:t xml:space="preserve">Use HospitalID-based test cases; verify isolation in every integration and system test</w:t>
+            </w:r>
+          </w:p>
+        </w:tc>
+      </w:tr>
     </w:tbl>
     <w:p>
       <w:pPr>
@@ -7086,8 +7372,8 @@
           <w:szCs w:val="24"/>
         </w:rPr>
       </w:pPr>
-      <w:bookmarkStart w:colFirst="0" w:colLast="0" w:name="_heading=h.m3t19x6tgn82" w:id="9"/>
-      <w:bookmarkEnd w:id="9"/>
+      <w:bookmarkStart w:colFirst="0" w:colLast="0" w:name="_heading=h.m3t19x6tgn82" w:id="11"/>
+      <w:bookmarkEnd w:id="11"/>
       <w:r>
         <w:rPr>
           <w:rFonts w:ascii="Times New Roman" w:cs="Times New Roman" w:eastAsia="Times New Roman" w:hAnsi="Times New Roman"/>
@@ -7187,12 +7473,12 @@
           <wp:inline distB="114300" distT="114300" distL="114300" distR="114300">
             <wp:extent cx="5486400" cy="3937000"/>
             <wp:effectExtent b="0" l="0" r="0" t="0"/>
-            <wp:docPr id="4" name="image3.png"/>
+            <wp:docPr id="4" name="image2.png"/>
             <a:graphic>
               <a:graphicData uri="http://schemas.openxmlformats.org/drawingml/2006/picture">
                 <pic:pic>
                   <pic:nvPicPr>
-                    <pic:cNvPr id="0" name="image3.png"/>
+                    <pic:cNvPr id="0" name="image2.png"/>
                     <pic:cNvPicPr preferRelativeResize="0"/>
                   </pic:nvPicPr>
                   <pic:blipFill>
@@ -7260,8 +7546,8 @@
           <w:szCs w:val="26"/>
         </w:rPr>
       </w:pPr>
-      <w:bookmarkStart w:colFirst="0" w:colLast="0" w:name="_heading=h.udy95jdua7g" w:id="10"/>
-      <w:bookmarkEnd w:id="10"/>
+      <w:bookmarkStart w:colFirst="0" w:colLast="0" w:name="_heading=h.udy95jdua7g" w:id="12"/>
+      <w:bookmarkEnd w:id="12"/>
       <w:r>
         <w:rPr>
           <w:rtl w:val="0"/>
@@ -7283,8 +7569,8 @@
           <w:szCs w:val="24"/>
         </w:rPr>
       </w:pPr>
-      <w:bookmarkStart w:colFirst="0" w:colLast="0" w:name="_heading=h.za3b0ojtbts5" w:id="11"/>
-      <w:bookmarkEnd w:id="11"/>
+      <w:bookmarkStart w:colFirst="0" w:colLast="0" w:name="_heading=h.za3b0ojtbts5" w:id="13"/>
+      <w:bookmarkEnd w:id="13"/>
       <w:r>
         <w:rPr>
           <w:rFonts w:ascii="Times New Roman" w:cs="Times New Roman" w:eastAsia="Times New Roman" w:hAnsi="Times New Roman"/>
@@ -7308,12 +7594,12 @@
           <wp:inline distB="114300" distT="114300" distL="114300" distR="114300">
             <wp:extent cx="5486400" cy="1295400"/>
             <wp:effectExtent b="0" l="0" r="0" t="0"/>
-            <wp:docPr id="6" name="image2.png"/>
+            <wp:docPr id="6" name="image1.png"/>
             <a:graphic>
               <a:graphicData uri="http://schemas.openxmlformats.org/drawingml/2006/picture">
                 <pic:pic>
                   <pic:nvPicPr>
-                    <pic:cNvPr id="0" name="image2.png"/>
+                    <pic:cNvPr id="0" name="image1.png"/>
                     <pic:cNvPicPr preferRelativeResize="0"/>
                   </pic:nvPicPr>
                   <pic:blipFill>
@@ -7512,8 +7798,8 @@
           <w:szCs w:val="24"/>
         </w:rPr>
       </w:pPr>
-      <w:bookmarkStart w:colFirst="0" w:colLast="0" w:name="_heading=h.vr7jfj2gjvut" w:id="12"/>
-      <w:bookmarkEnd w:id="12"/>
+      <w:bookmarkStart w:colFirst="0" w:colLast="0" w:name="_heading=h.vr7jfj2gjvut" w:id="14"/>
+      <w:bookmarkEnd w:id="14"/>
       <w:r>
         <w:rPr>
           <w:rFonts w:ascii="Times New Roman" w:cs="Times New Roman" w:eastAsia="Times New Roman" w:hAnsi="Times New Roman"/>
@@ -7753,8 +8039,8 @@
           <w:szCs w:val="24"/>
         </w:rPr>
       </w:pPr>
-      <w:bookmarkStart w:colFirst="0" w:colLast="0" w:name="_heading=h.dw7fta3k7laj" w:id="13"/>
-      <w:bookmarkEnd w:id="13"/>
+      <w:bookmarkStart w:colFirst="0" w:colLast="0" w:name="_heading=h.dw7fta3k7laj" w:id="15"/>
+      <w:bookmarkEnd w:id="15"/>
       <w:r>
         <w:rPr>
           <w:rFonts w:ascii="Times New Roman" w:cs="Times New Roman" w:eastAsia="Times New Roman" w:hAnsi="Times New Roman"/>
@@ -7840,40 +8126,6 @@
           <w:rtl w:val="0"/>
         </w:rPr>
         <w:t xml:space="preserve">IEEE_SDD_manifetch.doc</w:t>
-      </w:r>
-    </w:p>
-    <w:p>
-      <w:pPr>
-        <w:widowControl w:val="1"/>
-        <w:spacing w:after="200" w:before="0" w:line="276" w:lineRule="auto"/>
-        <w:jc w:val="left"/>
-        <w:rPr>
-          <w:rFonts w:ascii="Times New Roman" w:cs="Times New Roman" w:eastAsia="Times New Roman" w:hAnsi="Times New Roman"/>
-          <w:sz w:val="24"/>
-          <w:szCs w:val="24"/>
-        </w:rPr>
-      </w:pPr>
-      <w:r>
-        <w:rPr>
-          <w:rtl w:val="0"/>
-        </w:rPr>
-      </w:r>
-    </w:p>
-    <w:p>
-      <w:pPr>
-        <w:widowControl w:val="1"/>
-        <w:spacing w:after="200" w:before="0" w:line="276" w:lineRule="auto"/>
-        <w:jc w:val="left"/>
-        <w:rPr>
-          <w:rFonts w:ascii="Times New Roman" w:cs="Times New Roman" w:eastAsia="Times New Roman" w:hAnsi="Times New Roman"/>
-          <w:sz w:val="24"/>
-          <w:szCs w:val="24"/>
-        </w:rPr>
-      </w:pPr>
-      <w:r>
-        <w:rPr>
-          <w:rtl w:val="0"/>
-        </w:rPr>
       </w:r>
     </w:p>
     <w:sectPr>
@@ -21521,7 +21773,7 @@
 
 <file path=customXML/item1.xml><?xml version="1.0" encoding="utf-8"?>
 <go:gDocsCustomXmlDataStorage xmlns:go="http://customooxmlschemas.google.com/" xmlns:r="http://schemas.openxmlformats.org/officeDocument/2006/relationships" uri="GoogleDocsCustomDataVersion2">
-  <go:docsCustomData xmlns:go="http://customooxmlschemas.google.com/" roundtripDataSignature="AMtx7mj6ETLs+okM8VtmWj/5b3vIhZBTFg==">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</go:docsCustomData>
+  <go:docsCustomData xmlns:go="http://customooxmlschemas.google.com/" roundtripDataSignature="AMtx7mgbM0SSNIicF4hUJnLk/mTwi1zG/Q==">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</go:docsCustomData>
 </go:gDocsCustomXmlDataStorage>
 </file>
 

</xml_diff>